<commit_message>
Aula 8 - Ponto flutuante - Arquitetura e Organização de computadores - 15/10
</commit_message>
<xml_diff>
--- a/2 semestre/Org de comp/Aula 8/Exemplo 1 da aula 8.docx
+++ b/2 semestre/Org de comp/Aula 8/Exemplo 1 da aula 8.docx
@@ -202,14 +202,7 @@
           <w:sz w:val="28"/>
           <w:szCs w:val="28"/>
         </w:rPr>
-        <w:t xml:space="preserve"> </w:t>
-      </w:r>
-      <w:r>
-        <w:rPr>
-          <w:sz w:val="28"/>
-          <w:szCs w:val="28"/>
-        </w:rPr>
-        <w:t>[-</w:t>
+        <w:t xml:space="preserve"> [-</w:t>
       </w:r>
       <w:proofErr w:type="gramStart"/>
       <w:r>
@@ -273,28 +266,7 @@
           <w:sz w:val="28"/>
           <w:szCs w:val="28"/>
         </w:rPr>
-        <w:t xml:space="preserve"> </w:t>
-      </w:r>
-      <w:r>
-        <w:rPr>
-          <w:sz w:val="28"/>
-          <w:szCs w:val="28"/>
-        </w:rPr>
-        <w:t>[-</w:t>
-      </w:r>
-      <w:r>
-        <w:rPr>
-          <w:sz w:val="28"/>
-          <w:szCs w:val="28"/>
-        </w:rPr>
-        <w:t>8</w:t>
-      </w:r>
-      <w:r>
-        <w:rPr>
-          <w:sz w:val="28"/>
-          <w:szCs w:val="28"/>
-        </w:rPr>
-        <w:t xml:space="preserve">; </w:t>
+        <w:t xml:space="preserve"> [-8; </w:t>
       </w:r>
       <w:r>
         <w:rPr>
@@ -350,14 +322,7 @@
           <w:sz w:val="28"/>
           <w:szCs w:val="28"/>
         </w:rPr>
-        <w:t>8</w:t>
-      </w:r>
-      <w:r>
-        <w:rPr>
-          <w:sz w:val="28"/>
-          <w:szCs w:val="28"/>
-        </w:rPr>
-        <w:t xml:space="preserve"> ;</w:t>
+        <w:t>8 ;</w:t>
       </w:r>
       <w:proofErr w:type="gramEnd"/>
       <w:r>
@@ -1328,7 +1293,7 @@
                 <w:sz w:val="28"/>
                 <w:szCs w:val="28"/>
               </w:rPr>
-              <w:t xml:space="preserve">1,0000 </w:t>
+              <w:t xml:space="preserve">1,0 </w:t>
             </w:r>
             <w:r>
               <w:rPr>
@@ -1420,7 +1385,14 @@
                 <w:sz w:val="28"/>
                 <w:szCs w:val="28"/>
               </w:rPr>
-              <w:t>-1,1111 x 2²</w:t>
+              <w:t>-1,1111 x 2</w:t>
+            </w:r>
+            <w:r>
+              <w:rPr>
+                <w:sz w:val="28"/>
+                <w:szCs w:val="28"/>
+              </w:rPr>
+              <w:t>³</w:t>
             </w:r>
           </w:p>
         </w:tc>
@@ -1675,43 +1647,176 @@
           <w:sz w:val="28"/>
           <w:szCs w:val="28"/>
         </w:rPr>
-        <w:t xml:space="preserve"> -0.0 x </w:t>
+        <w:t xml:space="preserve"> -0</w:t>
+      </w:r>
+    </w:p>
+    <w:p>
+      <w:pPr>
+        <w:rPr>
+          <w:sz w:val="28"/>
+          <w:szCs w:val="28"/>
+        </w:rPr>
+      </w:pPr>
+    </w:p>
+    <w:p>
+      <w:pPr>
+        <w:rPr>
+          <w:sz w:val="28"/>
+          <w:szCs w:val="28"/>
+        </w:rPr>
+      </w:pPr>
+      <w:r>
+        <w:rPr>
+          <w:sz w:val="28"/>
+          <w:szCs w:val="28"/>
+        </w:rPr>
+        <w:t>d) 1 11111111 00000000000000000000000</w:t>
+      </w:r>
+      <w:r>
+        <w:rPr>
+          <w:sz w:val="28"/>
+          <w:szCs w:val="28"/>
+        </w:rPr>
+        <w:sym w:font="Wingdings" w:char="F0E0"/>
+      </w:r>
+      <w:r>
+        <w:rPr>
+          <w:sz w:val="28"/>
+          <w:szCs w:val="28"/>
+        </w:rPr>
+        <w:t xml:space="preserve"> </w:t>
       </w:r>
       <w:r>
         <w:rPr>
           <w:rStyle w:val="mord"/>
         </w:rPr>
-        <w:t>2</w:t>
+        <w:t>−∞</w:t>
+      </w:r>
+    </w:p>
+    <w:p>
+      <w:pPr>
+        <w:rPr>
+          <w:sz w:val="28"/>
+          <w:szCs w:val="28"/>
+        </w:rPr>
+      </w:pPr>
+    </w:p>
+    <w:p>
+      <w:pPr>
+        <w:rPr>
+          <w:sz w:val="28"/>
+          <w:szCs w:val="28"/>
+          <w:vertAlign w:val="superscript"/>
+        </w:rPr>
+      </w:pPr>
+      <w:r>
+        <w:rPr>
+          <w:sz w:val="28"/>
+          <w:szCs w:val="28"/>
+        </w:rPr>
+        <w:t>e) 0 11111111 11010000000000000000000</w:t>
+      </w:r>
+      <w:r>
+        <w:rPr>
+          <w:sz w:val="28"/>
+          <w:szCs w:val="28"/>
+        </w:rPr>
+        <w:sym w:font="Wingdings" w:char="F0E0"/>
+      </w:r>
+      <w:r>
+        <w:rPr>
+          <w:sz w:val="28"/>
+          <w:szCs w:val="28"/>
+        </w:rPr>
+        <w:t xml:space="preserve"> </w:t>
+      </w:r>
+      <w:r>
+        <w:rPr>
+          <w:sz w:val="28"/>
+          <w:szCs w:val="28"/>
+        </w:rPr>
+        <w:t>+NAN</w:t>
+      </w:r>
+    </w:p>
+    <w:p>
+      <w:pPr>
+        <w:rPr>
+          <w:sz w:val="28"/>
+          <w:szCs w:val="28"/>
+        </w:rPr>
+      </w:pPr>
+    </w:p>
+    <w:p>
+      <w:pPr>
+        <w:rPr>
+          <w:sz w:val="28"/>
+          <w:szCs w:val="28"/>
+        </w:rPr>
+      </w:pPr>
+      <w:r>
+        <w:rPr>
+          <w:sz w:val="28"/>
+          <w:szCs w:val="28"/>
+        </w:rPr>
+        <w:t>f) 0 00000001 10010000000000000000000</w:t>
+      </w:r>
+      <w:r>
+        <w:rPr>
+          <w:sz w:val="28"/>
+          <w:szCs w:val="28"/>
+        </w:rPr>
+        <w:sym w:font="Wingdings" w:char="F0E0"/>
+      </w:r>
+      <w:r>
+        <w:rPr>
+          <w:sz w:val="28"/>
+          <w:szCs w:val="28"/>
+        </w:rPr>
+        <w:t xml:space="preserve"> </w:t>
+      </w:r>
+      <w:r>
+        <w:rPr>
+          <w:rStyle w:val="mord"/>
+        </w:rPr>
+        <w:t>+1.1001 x 2</w:t>
       </w:r>
       <w:r>
         <w:rPr>
           <w:rStyle w:val="mord"/>
           <w:vertAlign w:val="superscript"/>
         </w:rPr>
-        <w:t>0</w:t>
-      </w:r>
-    </w:p>
-    <w:p>
-      <w:pPr>
-        <w:rPr>
-          <w:sz w:val="28"/>
-          <w:szCs w:val="28"/>
-        </w:rPr>
-      </w:pPr>
-    </w:p>
-    <w:p>
-      <w:pPr>
-        <w:rPr>
-          <w:sz w:val="28"/>
-          <w:szCs w:val="28"/>
-        </w:rPr>
-      </w:pPr>
-      <w:r>
-        <w:rPr>
-          <w:sz w:val="28"/>
-          <w:szCs w:val="28"/>
-        </w:rPr>
-        <w:t>d) 1 11111111 00000000000000000000000</w:t>
+        <w:t>-126</w:t>
+      </w:r>
+    </w:p>
+    <w:p>
+      <w:pPr>
+        <w:rPr>
+          <w:sz w:val="28"/>
+          <w:szCs w:val="28"/>
+        </w:rPr>
+      </w:pPr>
+    </w:p>
+    <w:p>
+      <w:pPr>
+        <w:rPr>
+          <w:sz w:val="28"/>
+          <w:szCs w:val="28"/>
+          <w:vertAlign w:val="superscript"/>
+        </w:rPr>
+      </w:pPr>
+      <w:r>
+        <w:rPr>
+          <w:sz w:val="28"/>
+          <w:szCs w:val="28"/>
+        </w:rPr>
+        <w:t xml:space="preserve">g) </w:t>
+      </w:r>
+      <w:r>
+        <w:rPr>
+          <w:sz w:val="28"/>
+          <w:szCs w:val="28"/>
+        </w:rPr>
+        <w:t>0 00000011 01101000000000000000000</w:t>
       </w:r>
       <w:r>
         <w:rPr>
@@ -1725,208 +1830,772 @@
           <w:sz w:val="28"/>
           <w:szCs w:val="28"/>
         </w:rPr>
+        <w:t xml:space="preserve"> +1.01101 x 2</w:t>
+      </w:r>
+      <w:r>
+        <w:rPr>
+          <w:sz w:val="28"/>
+          <w:szCs w:val="28"/>
+          <w:vertAlign w:val="superscript"/>
+        </w:rPr>
+        <w:t>-12</w:t>
+      </w:r>
+      <w:r>
+        <w:rPr>
+          <w:sz w:val="28"/>
+          <w:szCs w:val="28"/>
+          <w:vertAlign w:val="superscript"/>
+        </w:rPr>
+        <w:t>4</w:t>
+      </w:r>
+    </w:p>
+    <w:p>
+      <w:pPr>
+        <w:rPr>
+          <w:sz w:val="28"/>
+          <w:szCs w:val="28"/>
+        </w:rPr>
+      </w:pPr>
+    </w:p>
+    <w:p>
+      <w:pPr>
+        <w:rPr>
+          <w:sz w:val="28"/>
+          <w:szCs w:val="28"/>
+        </w:rPr>
+      </w:pPr>
+      <w:r>
+        <w:rPr>
+          <w:sz w:val="28"/>
+          <w:szCs w:val="28"/>
+        </w:rPr>
+        <w:t>2.19</w:t>
+      </w:r>
+      <w:r>
+        <w:rPr>
+          <w:sz w:val="28"/>
+          <w:szCs w:val="28"/>
+        </w:rPr>
+        <w:sym w:font="Wingdings" w:char="F0E0"/>
+      </w:r>
+    </w:p>
+    <w:p>
+      <w:pPr>
+        <w:rPr>
+          <w:sz w:val="28"/>
+          <w:szCs w:val="28"/>
+        </w:rPr>
+      </w:pPr>
+      <w:r>
+        <w:t>+1.1011 x 2</w:t>
+      </w:r>
+      <w:r>
+        <w:rPr>
+          <w:vertAlign w:val="superscript"/>
+        </w:rPr>
+        <w:t>5</w:t>
+      </w:r>
+      <w:r>
+        <w:t>- 0 10000100 1011 0000 0000 0000 0000 000</w:t>
+      </w:r>
+    </w:p>
+    <w:p>
+      <w:pPr>
+        <w:rPr>
+          <w:sz w:val="28"/>
+          <w:szCs w:val="28"/>
+        </w:rPr>
+      </w:pPr>
+      <w:r>
+        <w:rPr>
+          <w:sz w:val="28"/>
+          <w:szCs w:val="28"/>
+        </w:rPr>
+        <w:t>Luciano Ventura-Matrícula: 74.125.019-5</w:t>
+      </w:r>
+    </w:p>
+    <w:tbl>
+      <w:tblPr>
+        <w:tblStyle w:val="Tabelacomgrade"/>
+        <w:tblW w:w="0" w:type="auto"/>
+        <w:tblLook w:val="04A0" w:firstRow="1" w:lastRow="0" w:firstColumn="1" w:lastColumn="0" w:noHBand="0" w:noVBand="1"/>
+      </w:tblPr>
+      <w:tblGrid>
+        <w:gridCol w:w="3283"/>
+        <w:gridCol w:w="995"/>
+        <w:gridCol w:w="1435"/>
+        <w:gridCol w:w="2781"/>
+      </w:tblGrid>
+      <w:tr>
+        <w:tc>
+          <w:tcPr>
+            <w:tcW w:w="2123" w:type="dxa"/>
+          </w:tcPr>
+          <w:p>
+            <w:pPr>
+              <w:rPr>
+                <w:sz w:val="28"/>
+                <w:szCs w:val="28"/>
+              </w:rPr>
+            </w:pPr>
+            <w:r>
+              <w:rPr>
+                <w:sz w:val="28"/>
+                <w:szCs w:val="28"/>
+              </w:rPr>
+              <w:t>Matrícula(base2)</w:t>
+            </w:r>
+          </w:p>
+        </w:tc>
+        <w:tc>
+          <w:tcPr>
+            <w:tcW w:w="2123" w:type="dxa"/>
+          </w:tcPr>
+          <w:p>
+            <w:pPr>
+              <w:rPr>
+                <w:sz w:val="28"/>
+                <w:szCs w:val="28"/>
+              </w:rPr>
+            </w:pPr>
+            <w:r>
+              <w:rPr>
+                <w:sz w:val="28"/>
+                <w:szCs w:val="28"/>
+              </w:rPr>
+              <w:t xml:space="preserve">Sinal </w:t>
+            </w:r>
+          </w:p>
+        </w:tc>
+        <w:tc>
+          <w:tcPr>
+            <w:tcW w:w="2124" w:type="dxa"/>
+          </w:tcPr>
+          <w:p>
+            <w:pPr>
+              <w:rPr>
+                <w:sz w:val="28"/>
+                <w:szCs w:val="28"/>
+              </w:rPr>
+            </w:pPr>
+            <w:r>
+              <w:rPr>
+                <w:sz w:val="28"/>
+                <w:szCs w:val="28"/>
+              </w:rPr>
+              <w:t>Expoente</w:t>
+            </w:r>
+          </w:p>
+        </w:tc>
+        <w:tc>
+          <w:tcPr>
+            <w:tcW w:w="2124" w:type="dxa"/>
+          </w:tcPr>
+          <w:p>
+            <w:pPr>
+              <w:rPr>
+                <w:sz w:val="28"/>
+                <w:szCs w:val="28"/>
+              </w:rPr>
+            </w:pPr>
+            <w:r>
+              <w:rPr>
+                <w:sz w:val="28"/>
+                <w:szCs w:val="28"/>
+              </w:rPr>
+              <w:t xml:space="preserve">Fração </w:t>
+            </w:r>
+          </w:p>
+        </w:tc>
+      </w:tr>
+      <w:tr>
+        <w:tc>
+          <w:tcPr>
+            <w:tcW w:w="2123" w:type="dxa"/>
+          </w:tcPr>
+          <w:p>
+            <w:pPr>
+              <w:rPr>
+                <w:vertAlign w:val="superscript"/>
+              </w:rPr>
+            </w:pPr>
+            <w:r>
+              <w:t>1.00011010110000111011011011 × 2</w:t>
+            </w:r>
+            <w:r>
+              <w:rPr>
+                <w:vertAlign w:val="superscript"/>
+              </w:rPr>
+              <w:t>26</w:t>
+            </w:r>
+          </w:p>
+        </w:tc>
+        <w:tc>
+          <w:tcPr>
+            <w:tcW w:w="2123" w:type="dxa"/>
+          </w:tcPr>
+          <w:p>
+            <w:pPr>
+              <w:rPr>
+                <w:sz w:val="28"/>
+                <w:szCs w:val="28"/>
+              </w:rPr>
+            </w:pPr>
+            <w:r>
+              <w:rPr>
+                <w:sz w:val="28"/>
+                <w:szCs w:val="28"/>
+              </w:rPr>
+              <w:t>0</w:t>
+            </w:r>
+          </w:p>
+        </w:tc>
+        <w:tc>
+          <w:tcPr>
+            <w:tcW w:w="2124" w:type="dxa"/>
+          </w:tcPr>
+          <w:p>
+            <w:pPr>
+              <w:rPr>
+                <w:sz w:val="28"/>
+                <w:szCs w:val="28"/>
+              </w:rPr>
+            </w:pPr>
+            <w:r>
+              <w:t>10011001</w:t>
+            </w:r>
+          </w:p>
+        </w:tc>
+        <w:tc>
+          <w:tcPr>
+            <w:tcW w:w="2124" w:type="dxa"/>
+          </w:tcPr>
+          <w:p>
+            <w:pPr>
+              <w:rPr>
+                <w:sz w:val="28"/>
+                <w:szCs w:val="28"/>
+              </w:rPr>
+            </w:pPr>
+            <w:r>
+              <w:t>00011010110000111011011</w:t>
+            </w:r>
+          </w:p>
+        </w:tc>
+      </w:tr>
+    </w:tbl>
+    <w:p>
+      <w:pPr>
+        <w:rPr>
+          <w:sz w:val="28"/>
+          <w:szCs w:val="28"/>
+        </w:rPr>
+      </w:pPr>
+    </w:p>
+    <w:p>
+      <w:pPr>
+        <w:rPr>
+          <w:sz w:val="28"/>
+          <w:szCs w:val="28"/>
+        </w:rPr>
+      </w:pPr>
+      <w:r>
+        <w:rPr>
+          <w:sz w:val="28"/>
+          <w:szCs w:val="28"/>
+        </w:rPr>
+        <w:t>Eduardo Manente- Matrícula: 74.125.004-7</w:t>
+      </w:r>
+    </w:p>
+    <w:tbl>
+      <w:tblPr>
+        <w:tblStyle w:val="Tabelacomgrade"/>
+        <w:tblW w:w="0" w:type="auto"/>
+        <w:tblLook w:val="04A0" w:firstRow="1" w:lastRow="0" w:firstColumn="1" w:lastColumn="0" w:noHBand="0" w:noVBand="1"/>
+      </w:tblPr>
+      <w:tblGrid>
+        <w:gridCol w:w="3227"/>
+        <w:gridCol w:w="1029"/>
+        <w:gridCol w:w="1457"/>
+        <w:gridCol w:w="2781"/>
+      </w:tblGrid>
+      <w:tr>
+        <w:tc>
+          <w:tcPr>
+            <w:tcW w:w="2123" w:type="dxa"/>
+          </w:tcPr>
+          <w:p>
+            <w:pPr>
+              <w:rPr>
+                <w:sz w:val="28"/>
+                <w:szCs w:val="28"/>
+              </w:rPr>
+            </w:pPr>
+            <w:r>
+              <w:rPr>
+                <w:sz w:val="28"/>
+                <w:szCs w:val="28"/>
+              </w:rPr>
+              <w:t>Matrícula</w:t>
+            </w:r>
+            <w:r>
+              <w:rPr>
+                <w:sz w:val="28"/>
+                <w:szCs w:val="28"/>
+              </w:rPr>
+              <w:t>(base2)</w:t>
+            </w:r>
+          </w:p>
+        </w:tc>
+        <w:tc>
+          <w:tcPr>
+            <w:tcW w:w="2123" w:type="dxa"/>
+          </w:tcPr>
+          <w:p>
+            <w:pPr>
+              <w:rPr>
+                <w:sz w:val="28"/>
+                <w:szCs w:val="28"/>
+              </w:rPr>
+            </w:pPr>
+            <w:r>
+              <w:rPr>
+                <w:sz w:val="28"/>
+                <w:szCs w:val="28"/>
+              </w:rPr>
+              <w:t xml:space="preserve">Sinal </w:t>
+            </w:r>
+          </w:p>
+        </w:tc>
+        <w:tc>
+          <w:tcPr>
+            <w:tcW w:w="2124" w:type="dxa"/>
+          </w:tcPr>
+          <w:p>
+            <w:pPr>
+              <w:rPr>
+                <w:sz w:val="28"/>
+                <w:szCs w:val="28"/>
+              </w:rPr>
+            </w:pPr>
+            <w:r>
+              <w:rPr>
+                <w:sz w:val="28"/>
+                <w:szCs w:val="28"/>
+              </w:rPr>
+              <w:t>Expoente</w:t>
+            </w:r>
+          </w:p>
+        </w:tc>
+        <w:tc>
+          <w:tcPr>
+            <w:tcW w:w="2124" w:type="dxa"/>
+          </w:tcPr>
+          <w:p>
+            <w:pPr>
+              <w:rPr>
+                <w:sz w:val="28"/>
+                <w:szCs w:val="28"/>
+              </w:rPr>
+            </w:pPr>
+            <w:r>
+              <w:rPr>
+                <w:sz w:val="28"/>
+                <w:szCs w:val="28"/>
+              </w:rPr>
+              <w:t xml:space="preserve">Fração </w:t>
+            </w:r>
+          </w:p>
+        </w:tc>
+      </w:tr>
+      <w:tr>
+        <w:tc>
+          <w:tcPr>
+            <w:tcW w:w="2123" w:type="dxa"/>
+          </w:tcPr>
+          <w:p>
+            <w:pPr>
+              <w:rPr>
+                <w:sz w:val="28"/>
+                <w:szCs w:val="28"/>
+                <w:vertAlign w:val="superscript"/>
+              </w:rPr>
+            </w:pPr>
+            <w:r>
+              <w:rPr>
+                <w:rStyle w:val="mord"/>
+              </w:rPr>
+              <w:t>100011010110000111011001100</w:t>
+            </w:r>
+            <w:r>
+              <w:rPr>
+                <w:rStyle w:val="mord"/>
+              </w:rPr>
+              <w:t xml:space="preserve"> x</w:t>
+            </w:r>
+            <w:r>
+              <w:rPr>
+                <w:rStyle w:val="mord"/>
+              </w:rPr>
+              <w:t>2</w:t>
+            </w:r>
+            <w:r>
+              <w:rPr>
+                <w:rStyle w:val="mord"/>
+                <w:vertAlign w:val="superscript"/>
+              </w:rPr>
+              <w:t>26</w:t>
+            </w:r>
+          </w:p>
+        </w:tc>
+        <w:tc>
+          <w:tcPr>
+            <w:tcW w:w="2123" w:type="dxa"/>
+          </w:tcPr>
+          <w:p>
+            <w:pPr>
+              <w:rPr>
+                <w:sz w:val="28"/>
+                <w:szCs w:val="28"/>
+              </w:rPr>
+            </w:pPr>
+            <w:r>
+              <w:rPr>
+                <w:sz w:val="28"/>
+                <w:szCs w:val="28"/>
+              </w:rPr>
+              <w:t>0</w:t>
+            </w:r>
+          </w:p>
+        </w:tc>
+        <w:tc>
+          <w:tcPr>
+            <w:tcW w:w="2124" w:type="dxa"/>
+          </w:tcPr>
+          <w:p>
+            <w:pPr>
+              <w:rPr>
+                <w:sz w:val="28"/>
+                <w:szCs w:val="28"/>
+              </w:rPr>
+            </w:pPr>
+            <w:r>
+              <w:t>10011001</w:t>
+            </w:r>
+          </w:p>
+        </w:tc>
+        <w:tc>
+          <w:tcPr>
+            <w:tcW w:w="2124" w:type="dxa"/>
+          </w:tcPr>
+          <w:p>
+            <w:pPr>
+              <w:jc w:val="center"/>
+            </w:pPr>
+            <w:r>
+              <w:t>00011010110000111011010</w:t>
+            </w:r>
+          </w:p>
+        </w:tc>
+      </w:tr>
+    </w:tbl>
+    <w:p>
+      <w:pPr>
+        <w:rPr>
+          <w:sz w:val="28"/>
+          <w:szCs w:val="28"/>
+        </w:rPr>
+      </w:pPr>
+    </w:p>
+    <w:p>
+      <w:pPr>
+        <w:rPr>
+          <w:sz w:val="28"/>
+          <w:szCs w:val="28"/>
+        </w:rPr>
+      </w:pPr>
+    </w:p>
+    <w:p>
+      <w:pPr>
+        <w:rPr>
+          <w:sz w:val="28"/>
+          <w:szCs w:val="28"/>
+        </w:rPr>
+      </w:pPr>
+    </w:p>
+    <w:p>
+      <w:pPr>
+        <w:rPr>
+          <w:sz w:val="28"/>
+          <w:szCs w:val="28"/>
+        </w:rPr>
+      </w:pPr>
+      <w:r>
+        <w:rPr>
+          <w:sz w:val="28"/>
+          <w:szCs w:val="28"/>
+        </w:rPr>
+        <w:lastRenderedPageBreak/>
+        <w:t>2.20</w:t>
+      </w:r>
+      <w:r>
+        <w:rPr>
+          <w:sz w:val="28"/>
+          <w:szCs w:val="28"/>
+        </w:rPr>
+        <w:sym w:font="Wingdings" w:char="F0E0"/>
+      </w:r>
+    </w:p>
+    <w:p>
+      <w:pPr>
+        <w:rPr>
+          <w:sz w:val="28"/>
+          <w:szCs w:val="28"/>
+          <w:vertAlign w:val="superscript"/>
+        </w:rPr>
+      </w:pPr>
+      <w:proofErr w:type="gramStart"/>
+      <w:r>
+        <w:rPr>
+          <w:sz w:val="28"/>
+          <w:szCs w:val="28"/>
+        </w:rPr>
+        <w:t>a)+</w:t>
+      </w:r>
+      <w:proofErr w:type="gramEnd"/>
+      <w:r>
+        <w:rPr>
+          <w:sz w:val="28"/>
+          <w:szCs w:val="28"/>
+        </w:rPr>
+        <w:t>1.111111 x 2</w:t>
+      </w:r>
+      <w:r>
+        <w:rPr>
+          <w:sz w:val="28"/>
+          <w:szCs w:val="28"/>
+          <w:vertAlign w:val="superscript"/>
+        </w:rPr>
+        <w:t>63</w:t>
+      </w:r>
+    </w:p>
+    <w:p>
+      <w:pPr>
+        <w:rPr>
+          <w:sz w:val="28"/>
+          <w:szCs w:val="28"/>
+          <w:vertAlign w:val="superscript"/>
+        </w:rPr>
+      </w:pPr>
+      <w:proofErr w:type="gramStart"/>
+      <w:r>
+        <w:rPr>
+          <w:sz w:val="28"/>
+          <w:szCs w:val="28"/>
+        </w:rPr>
+        <w:t>b)-</w:t>
+      </w:r>
+      <w:proofErr w:type="gramEnd"/>
+      <w:r>
+        <w:rPr>
+          <w:sz w:val="28"/>
+          <w:szCs w:val="28"/>
+        </w:rPr>
+        <w:t>1.111111 x 2</w:t>
+      </w:r>
+      <w:r>
+        <w:rPr>
+          <w:sz w:val="28"/>
+          <w:szCs w:val="28"/>
+          <w:vertAlign w:val="superscript"/>
+        </w:rPr>
+        <w:t>63</w:t>
+      </w:r>
+    </w:p>
+    <w:p>
+      <w:pPr>
+        <w:rPr>
+          <w:sz w:val="28"/>
+          <w:szCs w:val="28"/>
+          <w:vertAlign w:val="superscript"/>
+        </w:rPr>
+      </w:pPr>
+      <w:r>
+        <w:rPr>
+          <w:sz w:val="28"/>
+          <w:szCs w:val="28"/>
+        </w:rPr>
+        <w:t>c)+1.000000 x 2</w:t>
+      </w:r>
+      <w:r>
+        <w:rPr>
+          <w:sz w:val="28"/>
+          <w:szCs w:val="28"/>
+          <w:vertAlign w:val="superscript"/>
+        </w:rPr>
+        <w:t>-64</w:t>
+      </w:r>
+    </w:p>
+    <w:p>
+      <w:pPr>
+        <w:rPr>
+          <w:sz w:val="28"/>
+          <w:szCs w:val="28"/>
+          <w:vertAlign w:val="superscript"/>
+        </w:rPr>
+      </w:pPr>
+      <w:r>
+        <w:rPr>
+          <w:sz w:val="28"/>
+          <w:szCs w:val="28"/>
+        </w:rPr>
+        <w:t>d)-1.000000 x 2</w:t>
+      </w:r>
+      <w:r>
+        <w:rPr>
+          <w:sz w:val="28"/>
+          <w:szCs w:val="28"/>
+          <w:vertAlign w:val="superscript"/>
+        </w:rPr>
+        <w:t>-64</w:t>
+      </w:r>
+    </w:p>
+    <w:p>
+      <w:pPr>
+        <w:rPr>
+          <w:sz w:val="28"/>
+          <w:szCs w:val="28"/>
+          <w:vertAlign w:val="superscript"/>
+        </w:rPr>
+      </w:pPr>
+    </w:p>
+    <w:p>
+      <w:pPr>
+        <w:rPr>
+          <w:sz w:val="28"/>
+          <w:szCs w:val="28"/>
+        </w:rPr>
+      </w:pPr>
+      <w:r>
+        <w:rPr>
+          <w:sz w:val="28"/>
+          <w:szCs w:val="28"/>
+        </w:rPr>
+        <w:t>2.21</w:t>
+      </w:r>
+      <w:r>
+        <w:rPr>
+          <w:sz w:val="28"/>
+          <w:szCs w:val="28"/>
+        </w:rPr>
+        <w:sym w:font="Wingdings" w:char="F0E0"/>
+      </w:r>
+      <w:r>
+        <w:rPr>
+          <w:sz w:val="28"/>
+          <w:szCs w:val="28"/>
+        </w:rPr>
         <w:t xml:space="preserve"> </w:t>
       </w:r>
-      <w:r>
-        <w:rPr>
-          <w:rStyle w:val="mord"/>
-        </w:rPr>
-        <w:t>−∞</w:t>
-      </w:r>
-    </w:p>
-    <w:p>
-      <w:pPr>
-        <w:rPr>
-          <w:sz w:val="28"/>
-          <w:szCs w:val="28"/>
-        </w:rPr>
-      </w:pPr>
-    </w:p>
-    <w:p>
-      <w:pPr>
-        <w:rPr>
-          <w:sz w:val="28"/>
-          <w:szCs w:val="28"/>
-          <w:vertAlign w:val="superscript"/>
-        </w:rPr>
-      </w:pPr>
-      <w:r>
-        <w:rPr>
-          <w:sz w:val="28"/>
-          <w:szCs w:val="28"/>
-        </w:rPr>
-        <w:t>e) 0 11111111 11010000000000000000000</w:t>
-      </w:r>
-      <w:r>
-        <w:rPr>
-          <w:sz w:val="28"/>
-          <w:szCs w:val="28"/>
-        </w:rPr>
-        <w:sym w:font="Wingdings" w:char="F0E0"/>
-      </w:r>
-      <w:r>
-        <w:rPr>
-          <w:sz w:val="28"/>
-          <w:szCs w:val="28"/>
-        </w:rPr>
-        <w:t xml:space="preserve"> </w:t>
-      </w:r>
-    </w:p>
-    <w:p>
-      <w:pPr>
-        <w:rPr>
-          <w:sz w:val="28"/>
-          <w:szCs w:val="28"/>
-        </w:rPr>
-      </w:pPr>
-    </w:p>
-    <w:p>
-      <w:pPr>
-        <w:rPr>
-          <w:sz w:val="28"/>
-          <w:szCs w:val="28"/>
-        </w:rPr>
-      </w:pPr>
-      <w:r>
-        <w:rPr>
-          <w:sz w:val="28"/>
-          <w:szCs w:val="28"/>
-        </w:rPr>
-        <w:t>f) 0 00000001 10010000000000000000000</w:t>
-      </w:r>
-      <w:r>
-        <w:rPr>
-          <w:sz w:val="28"/>
-          <w:szCs w:val="28"/>
-        </w:rPr>
-        <w:sym w:font="Wingdings" w:char="F0E0"/>
-      </w:r>
-      <w:r>
-        <w:rPr>
-          <w:sz w:val="28"/>
-          <w:szCs w:val="28"/>
-        </w:rPr>
-        <w:t xml:space="preserve"> </w:t>
-      </w:r>
-      <w:r>
-        <w:rPr>
-          <w:rStyle w:val="mord"/>
-        </w:rPr>
-        <w:t>+1.1001 x 2</w:t>
-      </w:r>
-      <w:r>
-        <w:rPr>
-          <w:rStyle w:val="mord"/>
-          <w:vertAlign w:val="superscript"/>
-        </w:rPr>
-        <w:t>-126</w:t>
-      </w:r>
-    </w:p>
-    <w:p>
-      <w:pPr>
-        <w:rPr>
-          <w:sz w:val="28"/>
-          <w:szCs w:val="28"/>
-        </w:rPr>
-      </w:pPr>
-    </w:p>
-    <w:p>
-      <w:pPr>
-        <w:rPr>
-          <w:sz w:val="28"/>
-          <w:szCs w:val="28"/>
-          <w:vertAlign w:val="superscript"/>
-        </w:rPr>
-      </w:pPr>
-      <w:r>
-        <w:rPr>
-          <w:sz w:val="28"/>
-          <w:szCs w:val="28"/>
-        </w:rPr>
-        <w:t xml:space="preserve">g) </w:t>
-      </w:r>
-      <w:r>
-        <w:rPr>
-          <w:sz w:val="28"/>
-          <w:szCs w:val="28"/>
-        </w:rPr>
-        <w:t>0 00000011 01101000000000000000000</w:t>
-      </w:r>
-      <w:r>
-        <w:rPr>
-          <w:sz w:val="28"/>
-          <w:szCs w:val="28"/>
-        </w:rPr>
-        <w:sym w:font="Wingdings" w:char="F0E0"/>
-      </w:r>
-      <w:r>
-        <w:rPr>
-          <w:sz w:val="28"/>
-          <w:szCs w:val="28"/>
-        </w:rPr>
-        <w:t xml:space="preserve"> +1.01101 x 2</w:t>
-      </w:r>
-      <w:r>
-        <w:rPr>
-          <w:sz w:val="28"/>
-          <w:szCs w:val="28"/>
-          <w:vertAlign w:val="superscript"/>
-        </w:rPr>
-        <w:t>-120</w:t>
-      </w:r>
-    </w:p>
-    <w:p>
-      <w:pPr>
-        <w:rPr>
-          <w:sz w:val="28"/>
-          <w:szCs w:val="28"/>
-        </w:rPr>
-      </w:pPr>
-    </w:p>
-    <w:p>
-      <w:pPr>
-        <w:rPr>
-          <w:sz w:val="28"/>
-          <w:szCs w:val="28"/>
-        </w:rPr>
-      </w:pPr>
-      <w:r>
-        <w:rPr>
-          <w:sz w:val="28"/>
-          <w:szCs w:val="28"/>
-        </w:rPr>
-        <w:t>2.19</w:t>
-      </w:r>
-      <w:r>
-        <w:rPr>
-          <w:sz w:val="28"/>
-          <w:szCs w:val="28"/>
-        </w:rPr>
-        <w:sym w:font="Wingdings" w:char="F0E0"/>
-      </w:r>
-    </w:p>
-    <w:p>
-      <w:pPr>
-        <w:rPr>
-          <w:sz w:val="28"/>
-          <w:szCs w:val="28"/>
-        </w:rPr>
-      </w:pPr>
-      <w:r>
-        <w:rPr>
-          <w:sz w:val="28"/>
-          <w:szCs w:val="28"/>
-        </w:rPr>
-        <w:t xml:space="preserve"> </w:t>
-      </w:r>
-    </w:p>
-    <w:p>
-      <w:pPr>
-        <w:rPr>
-          <w:sz w:val="28"/>
-          <w:szCs w:val="28"/>
-        </w:rPr>
-      </w:pPr>
+    </w:p>
+    <w:p>
+      <w:pPr>
+        <w:rPr>
+          <w:sz w:val="28"/>
+          <w:szCs w:val="28"/>
+        </w:rPr>
+      </w:pPr>
+      <w:r>
+        <w:rPr>
+          <w:sz w:val="28"/>
+          <w:szCs w:val="28"/>
+        </w:rPr>
+        <w:drawing>
+          <wp:inline distT="0" distB="0" distL="0" distR="0" wp14:anchorId="6FB81E51" wp14:editId="17FC7CEE">
+            <wp:extent cx="5400040" cy="5901690"/>
+            <wp:effectExtent l="0" t="0" r="0" b="3810"/>
+            <wp:docPr id="1" name="Imagem 1"/>
+            <wp:cNvGraphicFramePr>
+              <a:graphicFrameLocks xmlns:a="http://schemas.openxmlformats.org/drawingml/2006/main" noChangeAspect="1"/>
+            </wp:cNvGraphicFramePr>
+            <a:graphic xmlns:a="http://schemas.openxmlformats.org/drawingml/2006/main">
+              <a:graphicData uri="http://schemas.openxmlformats.org/drawingml/2006/picture">
+                <pic:pic xmlns:pic="http://schemas.openxmlformats.org/drawingml/2006/picture">
+                  <pic:nvPicPr>
+                    <pic:cNvPr id="1" name=""/>
+                    <pic:cNvPicPr/>
+                  </pic:nvPicPr>
+                  <pic:blipFill>
+                    <a:blip r:embed="rId5"/>
+                    <a:stretch>
+                      <a:fillRect/>
+                    </a:stretch>
+                  </pic:blipFill>
+                  <pic:spPr>
+                    <a:xfrm>
+                      <a:off x="0" y="0"/>
+                      <a:ext cx="5400040" cy="5901690"/>
+                    </a:xfrm>
+                    <a:prstGeom prst="rect">
+                      <a:avLst/>
+                    </a:prstGeom>
+                  </pic:spPr>
+                </pic:pic>
+              </a:graphicData>
+            </a:graphic>
+          </wp:inline>
+        </w:drawing>
+      </w:r>
+    </w:p>
+    <w:p>
+      <w:pPr>
+        <w:rPr>
+          <w:sz w:val="28"/>
+          <w:szCs w:val="28"/>
+        </w:rPr>
+      </w:pPr>
+      <w:r>
+        <w:rPr>
+          <w:sz w:val="28"/>
+          <w:szCs w:val="28"/>
+        </w:rPr>
+        <w:lastRenderedPageBreak/>
+        <w:drawing>
+          <wp:inline distT="0" distB="0" distL="0" distR="0" wp14:anchorId="031DCD16" wp14:editId="2951667D">
+            <wp:extent cx="4353533" cy="2572109"/>
+            <wp:effectExtent l="0" t="0" r="9525" b="0"/>
+            <wp:docPr id="2" name="Imagem 2"/>
+            <wp:cNvGraphicFramePr>
+              <a:graphicFrameLocks xmlns:a="http://schemas.openxmlformats.org/drawingml/2006/main" noChangeAspect="1"/>
+            </wp:cNvGraphicFramePr>
+            <a:graphic xmlns:a="http://schemas.openxmlformats.org/drawingml/2006/main">
+              <a:graphicData uri="http://schemas.openxmlformats.org/drawingml/2006/picture">
+                <pic:pic xmlns:pic="http://schemas.openxmlformats.org/drawingml/2006/picture">
+                  <pic:nvPicPr>
+                    <pic:cNvPr id="1" name=""/>
+                    <pic:cNvPicPr/>
+                  </pic:nvPicPr>
+                  <pic:blipFill>
+                    <a:blip r:embed="rId6"/>
+                    <a:stretch>
+                      <a:fillRect/>
+                    </a:stretch>
+                  </pic:blipFill>
+                  <pic:spPr>
+                    <a:xfrm>
+                      <a:off x="0" y="0"/>
+                      <a:ext cx="4353533" cy="2572109"/>
+                    </a:xfrm>
+                    <a:prstGeom prst="rect">
+                      <a:avLst/>
+                    </a:prstGeom>
+                  </pic:spPr>
+                </pic:pic>
+              </a:graphicData>
+            </a:graphic>
+          </wp:inline>
+        </w:drawing>
+      </w:r>
     </w:p>
     <w:sectPr>
       <w:pgSz w:w="11906" w:h="16838"/>
@@ -2621,7 +3290,6 @@
   <w:style w:type="character" w:default="1" w:styleId="Fontepargpadro">
     <w:name w:val="Default Paragraph Font"/>
     <w:uiPriority w:val="1"/>
-    <w:semiHidden/>
     <w:unhideWhenUsed/>
   </w:style>
   <w:style w:type="table" w:default="1" w:styleId="Tabelanormal">

</xml_diff>